<commit_message>
scenarios herlezen en aangepast
</commit_message>
<xml_diff>
--- a/images/fourCasesMatrix.docx
+++ b/images/fourCasesMatrix.docx
@@ -2,6 +2,13 @@
 <file path=word/document.xml><?xml version="1.0" encoding="utf-8"?>
 <w:document xmlns:wpc="http://schemas.microsoft.com/office/word/2010/wordprocessingCanvas" xmlns:mo="http://schemas.microsoft.com/office/mac/office/2008/main" xmlns:mc="http://schemas.openxmlformats.org/markup-compatibility/2006" xmlns:mv="urn:schemas-microsoft-com:mac:vml" xmlns:o="urn:schemas-microsoft-com:office:office" xmlns:r="http://schemas.openxmlformats.org/officeDocument/2006/relationships" xmlns:m="http://schemas.openxmlformats.org/officeDocument/2006/math" xmlns:v="urn:schemas-microsoft-com:vml" xmlns:wp14="http://schemas.microsoft.com/office/word/2010/wordprocessingDrawing" xmlns:wp="http://schemas.openxmlformats.org/drawingml/2006/wordprocessingDrawing" xmlns:w10="urn:schemas-microsoft-com:office:word" xmlns:w="http://schemas.openxmlformats.org/wordprocessingml/2006/main" xmlns:w14="http://schemas.microsoft.com/office/word/2010/wordml" xmlns:w15="http://schemas.microsoft.com/office/word/2012/wordml" xmlns:wpg="http://schemas.microsoft.com/office/word/2010/wordprocessingGroup" xmlns:wpi="http://schemas.microsoft.com/office/word/2010/wordprocessingInk" xmlns:wne="http://schemas.microsoft.com/office/word/2006/wordml" xmlns:wps="http://schemas.microsoft.com/office/word/2010/wordprocessingShape" mc:Ignorable="w14 w15 wp14">
   <w:body>
+    <w:p/>
+    <w:p/>
+    <w:p/>
+    <w:p>
+      <w:bookmarkStart w:id="0" w:name="_GoBack"/>
+      <w:bookmarkEnd w:id="0"/>
+    </w:p>
     <w:tbl>
       <w:tblPr>
         <w:tblStyle w:val="Tabelraster"/>
@@ -9,18 +16,18 @@
         <w:tblLook w:val="04A0" w:firstRow="1" w:lastRow="0" w:firstColumn="1" w:lastColumn="0" w:noHBand="0" w:noVBand="1"/>
       </w:tblPr>
       <w:tblGrid>
-        <w:gridCol w:w="2451"/>
-        <w:gridCol w:w="4536"/>
+        <w:gridCol w:w="1830"/>
+        <w:gridCol w:w="5157"/>
         <w:gridCol w:w="4482"/>
         <w:gridCol w:w="4024"/>
       </w:tblGrid>
       <w:tr>
         <w:trPr>
-          <w:trHeight w:val="2261"/>
+          <w:trHeight w:val="1521"/>
         </w:trPr>
         <w:tc>
           <w:tcPr>
-            <w:tcW w:w="2451" w:type="dxa"/>
+            <w:tcW w:w="1830" w:type="dxa"/>
             <w:tcBorders>
               <w:top w:val="nil"/>
               <w:left w:val="nil"/>
@@ -38,7 +45,7 @@
         </w:tc>
         <w:tc>
           <w:tcPr>
-            <w:tcW w:w="4536" w:type="dxa"/>
+            <w:tcW w:w="5157" w:type="dxa"/>
             <w:tcBorders>
               <w:top w:val="nil"/>
               <w:left w:val="nil"/>
@@ -61,12 +68,14 @@
             <w:tcBorders>
               <w:left w:val="single" w:sz="4" w:space="0" w:color="auto"/>
             </w:tcBorders>
+            <w:shd w:val="clear" w:color="auto" w:fill="000000" w:themeFill="text1"/>
             <w:vAlign w:val="center"/>
           </w:tcPr>
           <w:p>
             <w:pPr>
               <w:jc w:val="center"/>
               <w:rPr>
+                <w:b/>
                 <w:sz w:val="56"/>
                 <w:szCs w:val="56"/>
                 <w:lang w:val="en-GB"/>
@@ -74,6 +83,7 @@
             </w:pPr>
             <w:r>
               <w:rPr>
+                <w:b/>
                 <w:sz w:val="56"/>
                 <w:szCs w:val="56"/>
                 <w:lang w:val="en-GB"/>
@@ -89,7 +99,7 @@
         </w:trPr>
         <w:tc>
           <w:tcPr>
-            <w:tcW w:w="2451" w:type="dxa"/>
+            <w:tcW w:w="1830" w:type="dxa"/>
             <w:tcBorders>
               <w:top w:val="nil"/>
               <w:left w:val="nil"/>
@@ -107,7 +117,7 @@
         </w:tc>
         <w:tc>
           <w:tcPr>
-            <w:tcW w:w="4536" w:type="dxa"/>
+            <w:tcW w:w="5157" w:type="dxa"/>
             <w:tcBorders>
               <w:top w:val="nil"/>
               <w:left w:val="nil"/>
@@ -131,7 +141,9 @@
             <w:tcW w:w="4482" w:type="dxa"/>
             <w:tcBorders>
               <w:left w:val="single" w:sz="4" w:space="0" w:color="auto"/>
-            </w:tcBorders>
+              <w:bottom w:val="single" w:sz="36" w:space="0" w:color="auto"/>
+            </w:tcBorders>
+            <w:shd w:val="clear" w:color="auto" w:fill="BFBFBF" w:themeFill="background1" w:themeFillShade="BF"/>
             <w:vAlign w:val="center"/>
           </w:tcPr>
           <w:p>
@@ -170,6 +182,10 @@
         <w:tc>
           <w:tcPr>
             <w:tcW w:w="4024" w:type="dxa"/>
+            <w:tcBorders>
+              <w:bottom w:val="single" w:sz="36" w:space="0" w:color="auto"/>
+            </w:tcBorders>
+            <w:shd w:val="clear" w:color="auto" w:fill="BFBFBF" w:themeFill="background1" w:themeFillShade="BF"/>
             <w:vAlign w:val="center"/>
           </w:tcPr>
           <w:p>
@@ -196,11 +212,12 @@
         </w:trPr>
         <w:tc>
           <w:tcPr>
-            <w:tcW w:w="2451" w:type="dxa"/>
+            <w:tcW w:w="1830" w:type="dxa"/>
             <w:vMerge w:val="restart"/>
             <w:tcBorders>
               <w:top w:val="single" w:sz="4" w:space="0" w:color="auto"/>
             </w:tcBorders>
+            <w:shd w:val="clear" w:color="auto" w:fill="000000" w:themeFill="text1"/>
             <w:textDirection w:val="btLr"/>
             <w:vAlign w:val="center"/>
           </w:tcPr>
@@ -209,12 +226,14 @@
               <w:ind w:left="113" w:right="113"/>
               <w:jc w:val="center"/>
               <w:rPr>
+                <w:b/>
                 <w:sz w:val="56"/>
                 <w:lang w:val="en-GB"/>
               </w:rPr>
             </w:pPr>
             <w:r>
               <w:rPr>
+                <w:b/>
                 <w:sz w:val="56"/>
                 <w:lang w:val="en-GB"/>
               </w:rPr>
@@ -224,10 +243,12 @@
         </w:tc>
         <w:tc>
           <w:tcPr>
-            <w:tcW w:w="4536" w:type="dxa"/>
+            <w:tcW w:w="5157" w:type="dxa"/>
             <w:tcBorders>
               <w:top w:val="single" w:sz="4" w:space="0" w:color="auto"/>
-            </w:tcBorders>
+              <w:right w:val="single" w:sz="36" w:space="0" w:color="auto"/>
+            </w:tcBorders>
+            <w:shd w:val="clear" w:color="auto" w:fill="BFBFBF" w:themeFill="background1" w:themeFillShade="BF"/>
             <w:vAlign w:val="center"/>
           </w:tcPr>
           <w:p>
@@ -250,6 +271,10 @@
         <w:tc>
           <w:tcPr>
             <w:tcW w:w="4482" w:type="dxa"/>
+            <w:tcBorders>
+              <w:top w:val="single" w:sz="36" w:space="0" w:color="auto"/>
+              <w:left w:val="single" w:sz="36" w:space="0" w:color="auto"/>
+            </w:tcBorders>
             <w:vAlign w:val="center"/>
           </w:tcPr>
           <w:p>
@@ -265,85 +290,62 @@
                 <w:sz w:val="40"/>
                 <w:lang w:val="en-GB"/>
               </w:rPr>
-              <w:t xml:space="preserve">EIRP, </w:t>
+              <w:t>EIRP, Exp opt</w:t>
             </w:r>
-            <w:proofErr w:type="spellStart"/>
+          </w:p>
+        </w:tc>
+        <w:tc>
+          <w:tcPr>
+            <w:tcW w:w="4024" w:type="dxa"/>
+            <w:tcBorders>
+              <w:top w:val="single" w:sz="36" w:space="0" w:color="auto"/>
+              <w:right w:val="single" w:sz="36" w:space="0" w:color="000000"/>
+            </w:tcBorders>
+            <w:vAlign w:val="center"/>
+          </w:tcPr>
+          <w:p>
+            <w:pPr>
+              <w:jc w:val="center"/>
+              <w:rPr>
+                <w:sz w:val="40"/>
+                <w:lang w:val="en-GB"/>
+              </w:rPr>
+            </w:pPr>
             <w:r>
               <w:rPr>
                 <w:sz w:val="40"/>
                 <w:lang w:val="en-GB"/>
               </w:rPr>
-              <w:t>Exp</w:t>
-            </w:r>
-            <w:proofErr w:type="spellEnd"/>
-            <w:r>
-              <w:rPr>
-                <w:sz w:val="40"/>
-                <w:lang w:val="en-GB"/>
-              </w:rPr>
-              <w:t xml:space="preserve"> opt</w:t>
-            </w:r>
-          </w:p>
-        </w:tc>
-        <w:tc>
-          <w:tcPr>
-            <w:tcW w:w="4024" w:type="dxa"/>
-            <w:vAlign w:val="center"/>
-          </w:tcPr>
-          <w:p>
-            <w:pPr>
-              <w:jc w:val="center"/>
-              <w:rPr>
-                <w:sz w:val="40"/>
-                <w:lang w:val="en-GB"/>
-              </w:rPr>
-            </w:pPr>
-            <w:r>
-              <w:rPr>
-                <w:sz w:val="40"/>
-                <w:lang w:val="en-GB"/>
-              </w:rPr>
-              <w:t xml:space="preserve">EIRP, </w:t>
-            </w:r>
-            <w:proofErr w:type="spellStart"/>
-            <w:r>
-              <w:rPr>
-                <w:sz w:val="40"/>
-                <w:lang w:val="en-GB"/>
-              </w:rPr>
-              <w:t>PwrC</w:t>
-            </w:r>
-            <w:proofErr w:type="spellEnd"/>
-            <w:r>
-              <w:rPr>
-                <w:sz w:val="40"/>
-                <w:lang w:val="en-GB"/>
-              </w:rPr>
-              <w:t xml:space="preserve"> opt</w:t>
+              <w:t>EIRP, PwrC opt</w:t>
             </w:r>
           </w:p>
         </w:tc>
       </w:tr>
       <w:tr>
         <w:trPr>
-          <w:trHeight w:val="1965"/>
+          <w:trHeight w:val="2009"/>
         </w:trPr>
         <w:tc>
           <w:tcPr>
-            <w:tcW w:w="2451" w:type="dxa"/>
+            <w:tcW w:w="1830" w:type="dxa"/>
             <w:vMerge/>
-          </w:tcPr>
-          <w:p>
-            <w:pPr>
-              <w:rPr>
-                <w:lang w:val="en-GB"/>
-              </w:rPr>
-            </w:pPr>
-          </w:p>
-        </w:tc>
-        <w:tc>
-          <w:tcPr>
-            <w:tcW w:w="4536" w:type="dxa"/>
+            <w:shd w:val="clear" w:color="auto" w:fill="000000" w:themeFill="text1"/>
+          </w:tcPr>
+          <w:p>
+            <w:pPr>
+              <w:rPr>
+                <w:lang w:val="en-GB"/>
+              </w:rPr>
+            </w:pPr>
+          </w:p>
+        </w:tc>
+        <w:tc>
+          <w:tcPr>
+            <w:tcW w:w="5157" w:type="dxa"/>
+            <w:tcBorders>
+              <w:right w:val="single" w:sz="36" w:space="0" w:color="auto"/>
+            </w:tcBorders>
+            <w:shd w:val="clear" w:color="auto" w:fill="BFBFBF" w:themeFill="background1" w:themeFillShade="BF"/>
             <w:vAlign w:val="center"/>
           </w:tcPr>
           <w:p>
@@ -366,6 +368,10 @@
         <w:tc>
           <w:tcPr>
             <w:tcW w:w="4482" w:type="dxa"/>
+            <w:tcBorders>
+              <w:left w:val="single" w:sz="36" w:space="0" w:color="auto"/>
+              <w:bottom w:val="single" w:sz="36" w:space="0" w:color="000000"/>
+            </w:tcBorders>
             <w:vAlign w:val="center"/>
           </w:tcPr>
           <w:p>
@@ -383,68 +389,38 @@
               </w:rPr>
               <w:t>Micr</w:t>
             </w:r>
-            <w:bookmarkStart w:id="0" w:name="_GoBack"/>
-            <w:bookmarkEnd w:id="0"/>
             <w:r>
               <w:rPr>
                 <w:sz w:val="40"/>
                 <w:lang w:val="en-GB"/>
               </w:rPr>
-              <w:t xml:space="preserve">ostrip, </w:t>
+              <w:t>ostrip, Exp opt</w:t>
             </w:r>
-            <w:proofErr w:type="spellStart"/>
+          </w:p>
+        </w:tc>
+        <w:tc>
+          <w:tcPr>
+            <w:tcW w:w="4024" w:type="dxa"/>
+            <w:tcBorders>
+              <w:bottom w:val="single" w:sz="36" w:space="0" w:color="000000"/>
+              <w:right w:val="single" w:sz="36" w:space="0" w:color="000000"/>
+            </w:tcBorders>
+            <w:vAlign w:val="center"/>
+          </w:tcPr>
+          <w:p>
+            <w:pPr>
+              <w:jc w:val="center"/>
+              <w:rPr>
+                <w:sz w:val="40"/>
+                <w:lang w:val="en-GB"/>
+              </w:rPr>
+            </w:pPr>
             <w:r>
               <w:rPr>
                 <w:sz w:val="40"/>
                 <w:lang w:val="en-GB"/>
               </w:rPr>
-              <w:t>Exp</w:t>
-            </w:r>
-            <w:proofErr w:type="spellEnd"/>
-            <w:r>
-              <w:rPr>
-                <w:sz w:val="40"/>
-                <w:lang w:val="en-GB"/>
-              </w:rPr>
-              <w:t xml:space="preserve"> opt</w:t>
-            </w:r>
-          </w:p>
-        </w:tc>
-        <w:tc>
-          <w:tcPr>
-            <w:tcW w:w="4024" w:type="dxa"/>
-            <w:vAlign w:val="center"/>
-          </w:tcPr>
-          <w:p>
-            <w:pPr>
-              <w:jc w:val="center"/>
-              <w:rPr>
-                <w:sz w:val="40"/>
-                <w:lang w:val="en-GB"/>
-              </w:rPr>
-            </w:pPr>
-            <w:r>
-              <w:rPr>
-                <w:sz w:val="40"/>
-                <w:lang w:val="en-GB"/>
-              </w:rPr>
-              <w:t xml:space="preserve">Microstrip, </w:t>
-            </w:r>
-            <w:proofErr w:type="spellStart"/>
-            <w:r>
-              <w:rPr>
-                <w:sz w:val="40"/>
-                <w:lang w:val="en-GB"/>
-              </w:rPr>
-              <w:t>PwrC</w:t>
-            </w:r>
-            <w:proofErr w:type="spellEnd"/>
-            <w:r>
-              <w:rPr>
-                <w:sz w:val="40"/>
-                <w:lang w:val="en-GB"/>
-              </w:rPr>
-              <w:t xml:space="preserve"> opt</w:t>
+              <w:t>Microstrip, PwrC opt</w:t>
             </w:r>
           </w:p>
         </w:tc>

</xml_diff>

<commit_message>
delete unused illustration and fixed type in fourcasesmatrix
</commit_message>
<xml_diff>
--- a/images/fourCasesMatrix.docx
+++ b/images/fourCasesMatrix.docx
@@ -1,6 +1,6 @@
 
 <file path=word/document.xml><?xml version="1.0" encoding="utf-8"?>
-<w:document xmlns:wpc="http://schemas.microsoft.com/office/word/2010/wordprocessingCanvas" xmlns:mo="http://schemas.microsoft.com/office/mac/office/2008/main" xmlns:mc="http://schemas.openxmlformats.org/markup-compatibility/2006" xmlns:mv="urn:schemas-microsoft-com:mac:vml" xmlns:o="urn:schemas-microsoft-com:office:office" xmlns:r="http://schemas.openxmlformats.org/officeDocument/2006/relationships" xmlns:m="http://schemas.openxmlformats.org/officeDocument/2006/math" xmlns:v="urn:schemas-microsoft-com:vml" xmlns:wp14="http://schemas.microsoft.com/office/word/2010/wordprocessingDrawing" xmlns:wp="http://schemas.openxmlformats.org/drawingml/2006/wordprocessingDrawing" xmlns:w10="urn:schemas-microsoft-com:office:word" xmlns:w="http://schemas.openxmlformats.org/wordprocessingml/2006/main" xmlns:w14="http://schemas.microsoft.com/office/word/2010/wordml" xmlns:w15="http://schemas.microsoft.com/office/word/2012/wordml" xmlns:wpg="http://schemas.microsoft.com/office/word/2010/wordprocessingGroup" xmlns:wpi="http://schemas.microsoft.com/office/word/2010/wordprocessingInk" xmlns:wne="http://schemas.microsoft.com/office/word/2006/wordml" xmlns:wps="http://schemas.microsoft.com/office/word/2010/wordprocessingShape" mc:Ignorable="w14 w15 wp14">
+<w:document xmlns:wpc="http://schemas.microsoft.com/office/word/2010/wordprocessingCanvas" xmlns:cx="http://schemas.microsoft.com/office/drawing/2014/chartex" xmlns:cx1="http://schemas.microsoft.com/office/drawing/2015/9/8/chartex" xmlns:cx2="http://schemas.microsoft.com/office/drawing/2015/10/21/chartex" xmlns:cx3="http://schemas.microsoft.com/office/drawing/2016/5/9/chartex" xmlns:cx4="http://schemas.microsoft.com/office/drawing/2016/5/10/chartex" xmlns:cx5="http://schemas.microsoft.com/office/drawing/2016/5/11/chartex" xmlns:cx6="http://schemas.microsoft.com/office/drawing/2016/5/12/chartex" xmlns:cx7="http://schemas.microsoft.com/office/drawing/2016/5/13/chartex" xmlns:cx8="http://schemas.microsoft.com/office/drawing/2016/5/14/chartex" xmlns:mc="http://schemas.openxmlformats.org/markup-compatibility/2006" xmlns:aink="http://schemas.microsoft.com/office/drawing/2016/ink" xmlns:am3d="http://schemas.microsoft.com/office/drawing/2017/model3d" xmlns:o="urn:schemas-microsoft-com:office:office" xmlns:r="http://schemas.openxmlformats.org/officeDocument/2006/relationships" xmlns:m="http://schemas.openxmlformats.org/officeDocument/2006/math" xmlns:v="urn:schemas-microsoft-com:vml" xmlns:wp14="http://schemas.microsoft.com/office/word/2010/wordprocessingDrawing" xmlns:wp="http://schemas.openxmlformats.org/drawingml/2006/wordprocessingDrawing" xmlns:w10="urn:schemas-microsoft-com:office:word" xmlns:w="http://schemas.openxmlformats.org/wordprocessingml/2006/main" xmlns:w14="http://schemas.microsoft.com/office/word/2010/wordml" xmlns:w15="http://schemas.microsoft.com/office/word/2012/wordml" xmlns:w16cid="http://schemas.microsoft.com/office/word/2016/wordml/cid" xmlns:w16se="http://schemas.microsoft.com/office/word/2015/wordml/symex" xmlns:wpg="http://schemas.microsoft.com/office/word/2010/wordprocessingGroup" xmlns:wpi="http://schemas.microsoft.com/office/word/2010/wordprocessingInk" xmlns:wne="http://schemas.microsoft.com/office/word/2006/wordml" xmlns:wps="http://schemas.microsoft.com/office/word/2010/wordprocessingShape" mc:Ignorable="w14 w15 w16se w16cid wp14">
   <w:body>
     <w:p/>
     <w:p/>
@@ -8,7 +8,7 @@
     <w:p/>
     <w:tbl>
       <w:tblPr>
-        <w:tblStyle w:val="Tabelraster"/>
+        <w:tblStyle w:val="TableGrid"/>
         <w:tblW w:w="15295" w:type="dxa"/>
         <w:tblLook w:val="04A0" w:firstRow="1" w:lastRow="0" w:firstColumn="1" w:lastColumn="0" w:noHBand="0" w:noVBand="1"/>
       </w:tblPr>
@@ -288,23 +288,21 @@
                 <w:sz w:val="40"/>
                 <w:lang w:val="en-GB"/>
               </w:rPr>
-              <w:t xml:space="preserve">EIRP, </w:t>
-            </w:r>
-            <w:proofErr w:type="spellStart"/>
-            <w:r>
-              <w:rPr>
-                <w:sz w:val="40"/>
-                <w:lang w:val="en-GB"/>
-              </w:rPr>
-              <w:t>Exp</w:t>
-            </w:r>
-            <w:proofErr w:type="spellEnd"/>
-            <w:r>
-              <w:rPr>
-                <w:sz w:val="40"/>
-                <w:lang w:val="en-GB"/>
-              </w:rPr>
-              <w:t xml:space="preserve"> opt</w:t>
+              <w:t xml:space="preserve">EIRP, Exp </w:t>
+            </w:r>
+            <w:r>
+              <w:rPr>
+                <w:sz w:val="40"/>
+                <w:lang w:val="en-GB"/>
+              </w:rPr>
+              <w:t>O</w:t>
+            </w:r>
+            <w:r>
+              <w:rPr>
+                <w:sz w:val="40"/>
+                <w:lang w:val="en-GB"/>
+              </w:rPr>
+              <w:t>pt</w:t>
             </w:r>
           </w:p>
         </w:tc>
@@ -331,28 +329,24 @@
                 <w:sz w:val="40"/>
                 <w:lang w:val="en-GB"/>
               </w:rPr>
-              <w:t xml:space="preserve">EIRP, </w:t>
-            </w:r>
-            <w:proofErr w:type="spellStart"/>
-            <w:r>
-              <w:rPr>
-                <w:sz w:val="40"/>
-                <w:lang w:val="en-GB"/>
-              </w:rPr>
-              <w:t>PwrC</w:t>
-            </w:r>
-            <w:proofErr w:type="spellEnd"/>
-            <w:r>
-              <w:rPr>
-                <w:sz w:val="40"/>
-                <w:lang w:val="en-GB"/>
-              </w:rPr>
-              <w:t xml:space="preserve"> opt</w:t>
-            </w:r>
-          </w:p>
-        </w:tc>
-        <w:bookmarkStart w:id="0" w:name="_GoBack"/>
-        <w:bookmarkEnd w:id="0"/>
+              <w:t xml:space="preserve">EIRP, PwrC </w:t>
+            </w:r>
+            <w:r>
+              <w:rPr>
+                <w:sz w:val="40"/>
+                <w:lang w:val="en-GB"/>
+              </w:rPr>
+              <w:t>O</w:t>
+            </w:r>
+            <w:r>
+              <w:rPr>
+                <w:sz w:val="40"/>
+                <w:lang w:val="en-GB"/>
+              </w:rPr>
+              <w:t>pt</w:t>
+            </w:r>
+          </w:p>
+        </w:tc>
       </w:tr>
       <w:tr>
         <w:trPr>
@@ -428,23 +422,21 @@
                 <w:sz w:val="40"/>
                 <w:lang w:val="en-GB"/>
               </w:rPr>
-              <w:t xml:space="preserve">ostrip, </w:t>
-            </w:r>
-            <w:proofErr w:type="spellStart"/>
-            <w:r>
-              <w:rPr>
-                <w:sz w:val="40"/>
-                <w:lang w:val="en-GB"/>
-              </w:rPr>
-              <w:t>Exp</w:t>
-            </w:r>
-            <w:proofErr w:type="spellEnd"/>
-            <w:r>
-              <w:rPr>
-                <w:sz w:val="40"/>
-                <w:lang w:val="en-GB"/>
-              </w:rPr>
-              <w:t xml:space="preserve"> opt</w:t>
+              <w:t xml:space="preserve">ostrip, Exp </w:t>
+            </w:r>
+            <w:r>
+              <w:rPr>
+                <w:sz w:val="40"/>
+                <w:lang w:val="en-GB"/>
+              </w:rPr>
+              <w:t>O</w:t>
+            </w:r>
+            <w:r>
+              <w:rPr>
+                <w:sz w:val="40"/>
+                <w:lang w:val="en-GB"/>
+              </w:rPr>
+              <w:t>pt</w:t>
             </w:r>
           </w:p>
         </w:tc>
@@ -471,23 +463,21 @@
                 <w:sz w:val="40"/>
                 <w:lang w:val="en-GB"/>
               </w:rPr>
-              <w:t xml:space="preserve">Microstrip, </w:t>
-            </w:r>
-            <w:proofErr w:type="spellStart"/>
-            <w:r>
-              <w:rPr>
-                <w:sz w:val="40"/>
-                <w:lang w:val="en-GB"/>
-              </w:rPr>
-              <w:t>PwrC</w:t>
-            </w:r>
-            <w:proofErr w:type="spellEnd"/>
-            <w:r>
-              <w:rPr>
-                <w:sz w:val="40"/>
-                <w:lang w:val="en-GB"/>
-              </w:rPr>
-              <w:t xml:space="preserve"> opt</w:t>
+              <w:t xml:space="preserve">Microstrip, PwrC </w:t>
+            </w:r>
+            <w:r>
+              <w:rPr>
+                <w:sz w:val="40"/>
+                <w:lang w:val="en-GB"/>
+              </w:rPr>
+              <w:t>O</w:t>
+            </w:r>
+            <w:r>
+              <w:rPr>
+                <w:sz w:val="40"/>
+                <w:lang w:val="en-GB"/>
+              </w:rPr>
+              <w:t>pt</w:t>
             </w:r>
           </w:p>
         </w:tc>
@@ -505,7 +495,7 @@
 </file>
 
 <file path=word/styles.xml><?xml version="1.0" encoding="utf-8"?>
-<w:styles xmlns:mc="http://schemas.openxmlformats.org/markup-compatibility/2006" xmlns:r="http://schemas.openxmlformats.org/officeDocument/2006/relationships" xmlns:w="http://schemas.openxmlformats.org/wordprocessingml/2006/main" xmlns:w14="http://schemas.microsoft.com/office/word/2010/wordml" xmlns:w15="http://schemas.microsoft.com/office/word/2012/wordml" mc:Ignorable="w14 w15">
+<w:styles xmlns:mc="http://schemas.openxmlformats.org/markup-compatibility/2006" xmlns:r="http://schemas.openxmlformats.org/officeDocument/2006/relationships" xmlns:w="http://schemas.openxmlformats.org/wordprocessingml/2006/main" xmlns:w14="http://schemas.microsoft.com/office/word/2010/wordml" xmlns:w15="http://schemas.microsoft.com/office/word/2012/wordml" xmlns:w16cid="http://schemas.microsoft.com/office/word/2016/wordml/cid" xmlns:w16se="http://schemas.microsoft.com/office/word/2015/wordml/symex" mc:Ignorable="w14 w15 w16se w16cid">
   <w:docDefaults>
     <w:rPrDefault>
       <w:rPr>
@@ -517,7 +507,7 @@
     </w:rPrDefault>
     <w:pPrDefault/>
   </w:docDefaults>
-  <w:latentStyles w:defLockedState="0" w:defUIPriority="99" w:defSemiHidden="0" w:defUnhideWhenUsed="0" w:defQFormat="0" w:count="382">
+  <w:latentStyles w:defLockedState="0" w:defUIPriority="99" w:defSemiHidden="0" w:defUnhideWhenUsed="0" w:defQFormat="0" w:count="376">
     <w:lsdException w:name="Normal" w:uiPriority="0" w:qFormat="1"/>
     <w:lsdException w:name="heading 1" w:uiPriority="9" w:qFormat="1"/>
     <w:lsdException w:name="heading 2" w:semiHidden="1" w:uiPriority="9" w:unhideWhenUsed="1" w:qFormat="1"/>
@@ -674,15 +664,6 @@
     <w:lsdException w:name="Balloon Text" w:semiHidden="1" w:unhideWhenUsed="1"/>
     <w:lsdException w:name="Table Grid" w:uiPriority="39"/>
     <w:lsdException w:name="Table Theme" w:semiHidden="1" w:unhideWhenUsed="1"/>
-    <w:lsdException w:name="Note Level 1" w:semiHidden="1" w:unhideWhenUsed="1"/>
-    <w:lsdException w:name="Note Level 2" w:semiHidden="1" w:unhideWhenUsed="1"/>
-    <w:lsdException w:name="Note Level 3" w:semiHidden="1" w:unhideWhenUsed="1"/>
-    <w:lsdException w:name="Note Level 4" w:semiHidden="1" w:unhideWhenUsed="1"/>
-    <w:lsdException w:name="Note Level 5" w:semiHidden="1" w:unhideWhenUsed="1"/>
-    <w:lsdException w:name="Note Level 6" w:semiHidden="1" w:unhideWhenUsed="1"/>
-    <w:lsdException w:name="Note Level 7" w:semiHidden="1" w:unhideWhenUsed="1"/>
-    <w:lsdException w:name="Note Level 8" w:semiHidden="1" w:unhideWhenUsed="1"/>
-    <w:lsdException w:name="Note Level 9" w:semiHidden="1" w:unhideWhenUsed="1"/>
     <w:lsdException w:name="Placeholder Text" w:semiHidden="1"/>
     <w:lsdException w:name="No Spacing" w:uiPriority="1" w:qFormat="1"/>
     <w:lsdException w:name="Light Shading" w:uiPriority="60"/>
@@ -901,17 +882,17 @@
     <w:lsdException w:name="Mention" w:semiHidden="1" w:unhideWhenUsed="1"/>
     <w:lsdException w:name="Smart Hyperlink" w:semiHidden="1" w:unhideWhenUsed="1"/>
   </w:latentStyles>
-  <w:style w:type="paragraph" w:default="1" w:styleId="Standaard">
+  <w:style w:type="paragraph" w:default="1" w:styleId="Normal">
     <w:name w:val="Normal"/>
     <w:qFormat/>
   </w:style>
-  <w:style w:type="character" w:default="1" w:styleId="Standaardalinea-lettertype">
+  <w:style w:type="character" w:default="1" w:styleId="DefaultParagraphFont">
     <w:name w:val="Default Paragraph Font"/>
     <w:uiPriority w:val="1"/>
     <w:semiHidden/>
     <w:unhideWhenUsed/>
   </w:style>
-  <w:style w:type="table" w:default="1" w:styleId="Standaardtabel">
+  <w:style w:type="table" w:default="1" w:styleId="TableNormal">
     <w:name w:val="Normal Table"/>
     <w:uiPriority w:val="99"/>
     <w:semiHidden/>
@@ -926,19 +907,18 @@
       </w:tblCellMar>
     </w:tblPr>
   </w:style>
-  <w:style w:type="numbering" w:default="1" w:styleId="Geenlijst">
+  <w:style w:type="numbering" w:default="1" w:styleId="NoList">
     <w:name w:val="No List"/>
     <w:uiPriority w:val="99"/>
     <w:semiHidden/>
     <w:unhideWhenUsed/>
   </w:style>
-  <w:style w:type="table" w:styleId="Tabelraster">
+  <w:style w:type="table" w:styleId="TableGrid">
     <w:name w:val="Table Grid"/>
-    <w:basedOn w:val="Standaardtabel"/>
+    <w:basedOn w:val="TableNormal"/>
     <w:uiPriority w:val="39"/>
     <w:rsid w:val="00540C42"/>
     <w:tblPr>
-      <w:tblInd w:w="0" w:type="dxa"/>
       <w:tblBorders>
         <w:top w:val="single" w:sz="4" w:space="0" w:color="auto"/>
         <w:left w:val="single" w:sz="4" w:space="0" w:color="auto"/>
@@ -947,12 +927,6 @@
         <w:insideH w:val="single" w:sz="4" w:space="0" w:color="auto"/>
         <w:insideV w:val="single" w:sz="4" w:space="0" w:color="auto"/>
       </w:tblBorders>
-      <w:tblCellMar>
-        <w:top w:w="0" w:type="dxa"/>
-        <w:left w:w="108" w:type="dxa"/>
-        <w:bottom w:w="0" w:type="dxa"/>
-        <w:right w:w="108" w:type="dxa"/>
-      </w:tblCellMar>
     </w:tblPr>
   </w:style>
 </w:styles>

</xml_diff>